<commit_message>
added exercise to bok
</commit_message>
<xml_diff>
--- a/BoK.docx
+++ b/BoK.docx
@@ -225,7 +225,7 @@
     <w:sdt>
       <w:sdtPr>
         <w:rPr>
-          <w:rFonts w:asciiTheme="majorBidi" w:eastAsiaTheme="minorHAnsi" w:hAnsiTheme="majorBidi"/>
+          <w:rFonts w:asciiTheme="majorBidi" w:eastAsiaTheme="minorHAnsi" w:hAnsiTheme="majorBidi" w:cstheme="minorBidi"/>
           <w:color w:val="auto"/>
           <w:sz w:val="24"/>
           <w:szCs w:val="24"/>
@@ -2296,12 +2296,74 @@
           <w:lang w:val="en-US"/>
         </w:rPr>
       </w:pPr>
-      <w:r>
-        <w:rPr>
-          <w:rFonts w:asciiTheme="majorBidi" w:hAnsiTheme="majorBidi" w:cstheme="majorBidi"/>
-          <w:lang w:val="en-US"/>
-        </w:rPr>
-        <w:lastRenderedPageBreak/>
+    </w:p>
+    <w:p>
+      <w:pPr>
+        <w:rPr>
+          <w:rFonts w:asciiTheme="majorBidi" w:hAnsiTheme="majorBidi" w:cstheme="majorBidi"/>
+          <w:lang w:val="en-US"/>
+        </w:rPr>
+      </w:pPr>
+    </w:p>
+    <w:p>
+      <w:pPr>
+        <w:pStyle w:val="Heading3"/>
+        <w:rPr>
+          <w:lang w:val="en-US"/>
+        </w:rPr>
+      </w:pPr>
+      <w:r>
+        <w:rPr>
+          <w:lang w:val="en-US"/>
+        </w:rPr>
+        <w:t xml:space="preserve">Lesson </w:t>
+      </w:r>
+      <w:r>
+        <w:rPr>
+          <w:lang w:val="en-US"/>
+        </w:rPr>
+        <w:t>1</w:t>
+      </w:r>
+      <w:r>
+        <w:rPr>
+          <w:lang w:val="en-US"/>
+        </w:rPr>
+        <w:t>.</w:t>
+      </w:r>
+      <w:r>
+        <w:rPr>
+          <w:lang w:val="en-US"/>
+        </w:rPr>
+        <w:t>3</w:t>
+      </w:r>
+    </w:p>
+    <w:p>
+      <w:pPr>
+        <w:rPr>
+          <w:lang w:val="en-US"/>
+        </w:rPr>
+      </w:pPr>
+    </w:p>
+    <w:p>
+      <w:pPr>
+        <w:rPr>
+          <w:rFonts w:asciiTheme="majorBidi" w:hAnsiTheme="majorBidi" w:cstheme="majorBidi"/>
+          <w:lang w:val="en-US"/>
+        </w:rPr>
+      </w:pPr>
+    </w:p>
+    <w:p>
+      <w:pPr>
+        <w:rPr>
+          <w:rFonts w:asciiTheme="majorBidi" w:hAnsiTheme="majorBidi" w:cstheme="majorBidi"/>
+          <w:lang w:val="en-US"/>
+        </w:rPr>
+      </w:pPr>
+      <w:r>
+        <w:rPr>
+          <w:rFonts w:asciiTheme="majorBidi" w:hAnsiTheme="majorBidi" w:cstheme="majorBidi"/>
+          <w:lang w:val="en-US"/>
+        </w:rPr>
         <w:t>Task: To get a better understanding of these threats and attacks find articles on internet about any malware.</w:t>
       </w:r>
     </w:p>
@@ -2759,6 +2821,7 @@
           <w:rFonts w:asciiTheme="majorBidi" w:hAnsiTheme="majorBidi"/>
           <w:lang w:val="en-US"/>
         </w:rPr>
+        <w:lastRenderedPageBreak/>
         <w:t>Phishing</w:t>
       </w:r>
       <w:bookmarkEnd w:id="5"/>
@@ -2864,7 +2927,6 @@
           <w:bCs/>
           <w:lang w:val="en-US"/>
         </w:rPr>
-        <w:lastRenderedPageBreak/>
         <w:t xml:space="preserve">General Phishing </w:t>
       </w:r>
       <w:r>
@@ -3274,6 +3336,14 @@
     </w:p>
     <w:p>
       <w:pPr>
+        <w:rPr>
+          <w:rFonts w:asciiTheme="majorBidi" w:hAnsiTheme="majorBidi" w:cstheme="majorBidi"/>
+          <w:lang w:val="en-US"/>
+        </w:rPr>
+      </w:pPr>
+    </w:p>
+    <w:p>
+      <w:pPr>
         <w:ind w:left="360"/>
         <w:rPr>
           <w:rFonts w:asciiTheme="majorBidi" w:hAnsiTheme="majorBidi" w:cstheme="majorBidi"/>
@@ -3287,6 +3357,61 @@
           <w:rFonts w:asciiTheme="majorBidi" w:hAnsiTheme="majorBidi" w:cstheme="majorBidi"/>
           <w:sz w:val="24"/>
           <w:szCs w:val="24"/>
+          <w:lang w:val="en-US"/>
+        </w:rPr>
+      </w:pPr>
+    </w:p>
+    <w:p>
+      <w:pPr>
+        <w:rPr>
+          <w:rFonts w:asciiTheme="majorBidi" w:hAnsiTheme="majorBidi" w:cstheme="majorBidi"/>
+          <w:lang w:val="en-US"/>
+        </w:rPr>
+      </w:pPr>
+      <w:bookmarkStart w:id="6" w:name="_Toc113747827"/>
+    </w:p>
+    <w:p>
+      <w:pPr>
+        <w:rPr>
+          <w:rFonts w:asciiTheme="majorBidi" w:hAnsiTheme="majorBidi" w:cstheme="majorBidi"/>
+          <w:lang w:val="en-US"/>
+        </w:rPr>
+      </w:pPr>
+    </w:p>
+    <w:p>
+      <w:pPr>
+        <w:rPr>
+          <w:rFonts w:asciiTheme="majorBidi" w:hAnsiTheme="majorBidi" w:cstheme="majorBidi"/>
+          <w:lang w:val="en-US"/>
+        </w:rPr>
+      </w:pPr>
+    </w:p>
+    <w:p>
+      <w:pPr>
+        <w:rPr>
+          <w:rFonts w:asciiTheme="majorBidi" w:hAnsiTheme="majorBidi" w:cstheme="majorBidi"/>
+          <w:lang w:val="en-US"/>
+        </w:rPr>
+      </w:pPr>
+    </w:p>
+    <w:p>
+      <w:pPr>
+        <w:pStyle w:val="Heading3"/>
+        <w:rPr>
+          <w:lang w:val="en-US"/>
+        </w:rPr>
+      </w:pPr>
+      <w:r>
+        <w:rPr>
+          <w:lang w:val="en-US"/>
+        </w:rPr>
+        <w:lastRenderedPageBreak/>
+        <w:t>Lesson 2.2</w:t>
+      </w:r>
+    </w:p>
+    <w:p>
+      <w:pPr>
+        <w:rPr>
           <w:lang w:val="en-US"/>
         </w:rPr>
       </w:pPr>
@@ -3299,7 +3424,6 @@
           <w:lang w:val="en-AS"/>
         </w:rPr>
       </w:pPr>
-      <w:bookmarkStart w:id="6" w:name="_Toc113747827"/>
       <w:r>
         <w:rPr>
           <w:rFonts w:asciiTheme="majorBidi" w:hAnsiTheme="majorBidi"/>
@@ -3395,6 +3519,11 @@
     </w:p>
     <w:p>
       <w:pPr>
+        <w:pStyle w:val="ListParagraph"/>
+        <w:numPr>
+          <w:ilvl w:val="0"/>
+          <w:numId w:val="15"/>
+        </w:numPr>
         <w:shd w:val="clear" w:color="auto" w:fill="FFFFFF"/>
         <w:spacing w:before="100" w:beforeAutospacing="1" w:after="100" w:afterAutospacing="1" w:line="240" w:lineRule="auto"/>
         <w:rPr>
@@ -3525,7 +3654,6 @@
           <w:szCs w:val="24"/>
           <w:lang w:val="en-AS" w:eastAsia="en-GB"/>
         </w:rPr>
-        <w:lastRenderedPageBreak/>
         <w:t xml:space="preserve"> Host Intrusion Detection </w:t>
       </w:r>
       <w:r>
@@ -3682,13 +3810,155 @@
         <w:spacing w:before="100" w:beforeAutospacing="1" w:after="100" w:afterAutospacing="1" w:line="240" w:lineRule="auto"/>
         <w:rPr>
           <w:rFonts w:asciiTheme="majorBidi" w:eastAsia="Times New Roman" w:hAnsiTheme="majorBidi" w:cstheme="majorBidi"/>
-          <w:color w:val="2D3B45"/>
           <w:sz w:val="24"/>
           <w:szCs w:val="24"/>
           <w:lang w:val="en-AS" w:eastAsia="en-GB"/>
         </w:rPr>
       </w:pPr>
-      <w:r>
+    </w:p>
+    <w:p>
+      <w:pPr>
+        <w:pStyle w:val="ListParagraph"/>
+        <w:numPr>
+          <w:ilvl w:val="0"/>
+          <w:numId w:val="15"/>
+        </w:numPr>
+        <w:shd w:val="clear" w:color="auto" w:fill="FFFFFF"/>
+        <w:spacing w:before="100" w:beforeAutospacing="1" w:after="100" w:afterAutospacing="1" w:line="240" w:lineRule="auto"/>
+        <w:rPr>
+          <w:rFonts w:asciiTheme="majorBidi" w:eastAsia="Times New Roman" w:hAnsiTheme="majorBidi" w:cstheme="majorBidi"/>
+          <w:sz w:val="24"/>
+          <w:szCs w:val="24"/>
+          <w:lang w:val="en-US" w:eastAsia="en-GB"/>
+        </w:rPr>
+      </w:pPr>
+      <w:r>
+        <w:rPr>
+          <w:rFonts w:asciiTheme="majorBidi" w:eastAsia="Times New Roman" w:hAnsiTheme="majorBidi" w:cstheme="majorBidi"/>
+          <w:sz w:val="24"/>
+          <w:szCs w:val="24"/>
+          <w:lang w:val="en-US" w:eastAsia="en-GB"/>
+        </w:rPr>
+        <w:t>Suricata</w:t>
+      </w:r>
+    </w:p>
+    <w:p>
+      <w:pPr>
+        <w:shd w:val="clear" w:color="auto" w:fill="FFFFFF"/>
+        <w:spacing w:before="100" w:beforeAutospacing="1" w:after="100" w:afterAutospacing="1" w:line="240" w:lineRule="auto"/>
+        <w:ind w:left="360"/>
+        <w:rPr>
+          <w:rFonts w:asciiTheme="majorBidi" w:eastAsia="Times New Roman" w:hAnsiTheme="majorBidi" w:cstheme="majorBidi"/>
+          <w:sz w:val="24"/>
+          <w:szCs w:val="24"/>
+          <w:lang w:val="en-US" w:eastAsia="en-GB"/>
+        </w:rPr>
+      </w:pPr>
+      <w:r>
+        <w:rPr>
+          <w:rFonts w:asciiTheme="majorBidi" w:eastAsia="Times New Roman" w:hAnsiTheme="majorBidi" w:cstheme="majorBidi"/>
+          <w:sz w:val="24"/>
+          <w:szCs w:val="24"/>
+          <w:lang w:val="en-US" w:eastAsia="en-GB"/>
+        </w:rPr>
+        <w:t xml:space="preserve">For network-IDS I decided to use Suricata package as it is available in </w:t>
+      </w:r>
+      <w:proofErr w:type="spellStart"/>
+      <w:r>
+        <w:rPr>
+          <w:rFonts w:asciiTheme="majorBidi" w:eastAsia="Times New Roman" w:hAnsiTheme="majorBidi" w:cstheme="majorBidi"/>
+          <w:sz w:val="24"/>
+          <w:szCs w:val="24"/>
+          <w:lang w:val="en-US" w:eastAsia="en-GB"/>
+        </w:rPr>
+        <w:t>pfSense</w:t>
+      </w:r>
+      <w:proofErr w:type="spellEnd"/>
+      <w:r>
+        <w:rPr>
+          <w:rFonts w:asciiTheme="majorBidi" w:eastAsia="Times New Roman" w:hAnsiTheme="majorBidi" w:cstheme="majorBidi"/>
+          <w:sz w:val="24"/>
+          <w:szCs w:val="24"/>
+          <w:lang w:val="en-US" w:eastAsia="en-GB"/>
+        </w:rPr>
+        <w:t xml:space="preserve"> and free to install. </w:t>
+      </w:r>
+    </w:p>
+    <w:p>
+      <w:pPr>
+        <w:shd w:val="clear" w:color="auto" w:fill="FFFFFF"/>
+        <w:spacing w:before="100" w:beforeAutospacing="1" w:after="100" w:afterAutospacing="1" w:line="240" w:lineRule="auto"/>
+        <w:ind w:left="360"/>
+        <w:rPr>
+          <w:rFonts w:asciiTheme="majorBidi" w:eastAsia="Times New Roman" w:hAnsiTheme="majorBidi" w:cstheme="majorBidi"/>
+          <w:sz w:val="24"/>
+          <w:szCs w:val="24"/>
+          <w:lang w:val="en-US" w:eastAsia="en-GB"/>
+        </w:rPr>
+      </w:pPr>
+      <w:r>
+        <w:rPr>
+          <w:rFonts w:asciiTheme="majorBidi" w:eastAsia="Times New Roman" w:hAnsiTheme="majorBidi" w:cstheme="majorBidi"/>
+          <w:noProof/>
+          <w:sz w:val="24"/>
+          <w:szCs w:val="24"/>
+          <w:lang w:val="en-US" w:eastAsia="en-GB"/>
+        </w:rPr>
+        <w:lastRenderedPageBreak/>
+        <w:drawing>
+          <wp:inline distT="0" distB="0" distL="0" distR="0" wp14:anchorId="3AA6FB9E" wp14:editId="7D3E406D">
+            <wp:extent cx="5725160" cy="3578225"/>
+            <wp:effectExtent l="0" t="0" r="8890" b="3175"/>
+            <wp:docPr id="5" name="Picture 5"/>
+            <wp:cNvGraphicFramePr>
+              <a:graphicFrameLocks xmlns:a="http://schemas.openxmlformats.org/drawingml/2006/main" noChangeAspect="1"/>
+            </wp:cNvGraphicFramePr>
+            <a:graphic xmlns:a="http://schemas.openxmlformats.org/drawingml/2006/main">
+              <a:graphicData uri="http://schemas.openxmlformats.org/drawingml/2006/picture">
+                <pic:pic xmlns:pic="http://schemas.openxmlformats.org/drawingml/2006/picture">
+                  <pic:nvPicPr>
+                    <pic:cNvPr id="0" name="Picture 1"/>
+                    <pic:cNvPicPr>
+                      <a:picLocks noChangeAspect="1" noChangeArrowheads="1"/>
+                    </pic:cNvPicPr>
+                  </pic:nvPicPr>
+                  <pic:blipFill>
+                    <a:blip r:embed="rId13" cstate="print">
+                      <a:extLst>
+                        <a:ext uri="{28A0092B-C50C-407E-A947-70E740481C1C}">
+                          <a14:useLocalDpi xmlns:a14="http://schemas.microsoft.com/office/drawing/2010/main" val="0"/>
+                        </a:ext>
+                      </a:extLst>
+                    </a:blip>
+                    <a:srcRect/>
+                    <a:stretch>
+                      <a:fillRect/>
+                    </a:stretch>
+                  </pic:blipFill>
+                  <pic:spPr bwMode="auto">
+                    <a:xfrm>
+                      <a:off x="0" y="0"/>
+                      <a:ext cx="5725160" cy="3578225"/>
+                    </a:xfrm>
+                    <a:prstGeom prst="rect">
+                      <a:avLst/>
+                    </a:prstGeom>
+                    <a:noFill/>
+                    <a:ln>
+                      <a:noFill/>
+                    </a:ln>
+                  </pic:spPr>
+                </pic:pic>
+              </a:graphicData>
+            </a:graphic>
+          </wp:inline>
+        </w:drawing>
+      </w:r>
+    </w:p>
+    <w:p>
+      <w:pPr>
+        <w:shd w:val="clear" w:color="auto" w:fill="FFFFFF"/>
+        <w:spacing w:before="100" w:beforeAutospacing="1" w:after="100" w:afterAutospacing="1" w:line="240" w:lineRule="auto"/>
         <w:rPr>
           <w:rFonts w:asciiTheme="majorBidi" w:eastAsia="Times New Roman" w:hAnsiTheme="majorBidi" w:cstheme="majorBidi"/>
           <w:color w:val="2D3B45"/>
@@ -3696,6 +3966,15 @@
           <w:szCs w:val="24"/>
           <w:lang w:val="en-AS" w:eastAsia="en-GB"/>
         </w:rPr>
+      </w:pPr>
+      <w:r>
+        <w:rPr>
+          <w:rFonts w:asciiTheme="majorBidi" w:eastAsia="Times New Roman" w:hAnsiTheme="majorBidi" w:cstheme="majorBidi"/>
+          <w:color w:val="2D3B45"/>
+          <w:sz w:val="24"/>
+          <w:szCs w:val="24"/>
+          <w:lang w:val="en-AS" w:eastAsia="en-GB"/>
+        </w:rPr>
         <w:t xml:space="preserve"> </w:t>
       </w:r>
     </w:p>
@@ -3711,6 +3990,114 @@
           <w:lang w:eastAsia="en-GB"/>
         </w:rPr>
       </w:pPr>
+      <w:r>
+        <w:rPr>
+          <w:rFonts w:asciiTheme="majorBidi" w:eastAsia="Times New Roman" w:hAnsiTheme="majorBidi" w:cstheme="majorBidi"/>
+          <w:color w:val="2D3B45"/>
+          <w:sz w:val="24"/>
+          <w:szCs w:val="24"/>
+          <w:lang w:eastAsia="en-GB"/>
+        </w:rPr>
+        <w:t xml:space="preserve">In my </w:t>
+      </w:r>
+      <w:proofErr w:type="spellStart"/>
+      <w:r>
+        <w:rPr>
+          <w:rFonts w:asciiTheme="majorBidi" w:eastAsia="Times New Roman" w:hAnsiTheme="majorBidi" w:cstheme="majorBidi"/>
+          <w:color w:val="2D3B45"/>
+          <w:sz w:val="24"/>
+          <w:szCs w:val="24"/>
+          <w:lang w:eastAsia="en-GB"/>
+        </w:rPr>
+        <w:t>pfSense</w:t>
+      </w:r>
+      <w:proofErr w:type="spellEnd"/>
+      <w:r>
+        <w:rPr>
+          <w:rFonts w:asciiTheme="majorBidi" w:eastAsia="Times New Roman" w:hAnsiTheme="majorBidi" w:cstheme="majorBidi"/>
+          <w:color w:val="2D3B45"/>
+          <w:sz w:val="24"/>
+          <w:szCs w:val="24"/>
+          <w:lang w:eastAsia="en-GB"/>
+        </w:rPr>
+        <w:t xml:space="preserve">, I set up 3 interfaces </w:t>
+      </w:r>
+      <w:r>
+        <w:rPr>
+          <w:rFonts w:asciiTheme="majorBidi" w:eastAsia="Times New Roman" w:hAnsiTheme="majorBidi" w:cstheme="majorBidi"/>
+          <w:color w:val="2D3B45"/>
+          <w:sz w:val="24"/>
+          <w:szCs w:val="24"/>
+          <w:lang w:eastAsia="en-GB"/>
+        </w:rPr>
+        <w:t xml:space="preserve">for my local network. I also set up 2 </w:t>
+      </w:r>
+      <w:proofErr w:type="spellStart"/>
+      <w:r>
+        <w:rPr>
+          <w:rFonts w:asciiTheme="majorBidi" w:eastAsia="Times New Roman" w:hAnsiTheme="majorBidi" w:cstheme="majorBidi"/>
+          <w:color w:val="2D3B45"/>
+          <w:sz w:val="24"/>
+          <w:szCs w:val="24"/>
+          <w:lang w:eastAsia="en-GB"/>
+        </w:rPr>
+        <w:t>wirefalls</w:t>
+      </w:r>
+      <w:proofErr w:type="spellEnd"/>
+      <w:r>
+        <w:rPr>
+          <w:rFonts w:asciiTheme="majorBidi" w:eastAsia="Times New Roman" w:hAnsiTheme="majorBidi" w:cstheme="majorBidi"/>
+          <w:color w:val="2D3B45"/>
+          <w:sz w:val="24"/>
+          <w:szCs w:val="24"/>
+          <w:lang w:eastAsia="en-GB"/>
+        </w:rPr>
+        <w:t xml:space="preserve">. The next step is setting up IDS. I could find the Suricata package in </w:t>
+      </w:r>
+      <w:proofErr w:type="spellStart"/>
+      <w:r>
+        <w:rPr>
+          <w:rFonts w:asciiTheme="majorBidi" w:eastAsia="Times New Roman" w:hAnsiTheme="majorBidi" w:cstheme="majorBidi"/>
+          <w:color w:val="2D3B45"/>
+          <w:sz w:val="24"/>
+          <w:szCs w:val="24"/>
+          <w:lang w:eastAsia="en-GB"/>
+        </w:rPr>
+        <w:t>pfSense</w:t>
+      </w:r>
+      <w:proofErr w:type="spellEnd"/>
+      <w:r>
+        <w:rPr>
+          <w:rFonts w:asciiTheme="majorBidi" w:eastAsia="Times New Roman" w:hAnsiTheme="majorBidi" w:cstheme="majorBidi"/>
+          <w:color w:val="2D3B45"/>
+          <w:sz w:val="24"/>
+          <w:szCs w:val="24"/>
+          <w:lang w:eastAsia="en-GB"/>
+        </w:rPr>
+        <w:t xml:space="preserve">-System-Package Manager- Available Packages. Then I searched for </w:t>
+      </w:r>
+      <w:proofErr w:type="gramStart"/>
+      <w:r>
+        <w:rPr>
+          <w:rFonts w:asciiTheme="majorBidi" w:eastAsia="Times New Roman" w:hAnsiTheme="majorBidi" w:cstheme="majorBidi"/>
+          <w:color w:val="2D3B45"/>
+          <w:sz w:val="24"/>
+          <w:szCs w:val="24"/>
+          <w:lang w:eastAsia="en-GB"/>
+        </w:rPr>
+        <w:t>Suricata</w:t>
+      </w:r>
+      <w:proofErr w:type="gramEnd"/>
+      <w:r>
+        <w:rPr>
+          <w:rFonts w:asciiTheme="majorBidi" w:eastAsia="Times New Roman" w:hAnsiTheme="majorBidi" w:cstheme="majorBidi"/>
+          <w:color w:val="2D3B45"/>
+          <w:sz w:val="24"/>
+          <w:szCs w:val="24"/>
+          <w:lang w:eastAsia="en-GB"/>
+        </w:rPr>
+        <w:t xml:space="preserve"> and I installed it. </w:t>
+      </w:r>
     </w:p>
     <w:p>
       <w:pPr>
@@ -3724,6 +4111,64 @@
           <w:lang w:eastAsia="en-GB"/>
         </w:rPr>
       </w:pPr>
+      <w:r>
+        <w:rPr>
+          <w:rFonts w:asciiTheme="majorBidi" w:eastAsia="Times New Roman" w:hAnsiTheme="majorBidi" w:cstheme="majorBidi"/>
+          <w:noProof/>
+          <w:color w:val="2D3B45"/>
+          <w:sz w:val="24"/>
+          <w:szCs w:val="24"/>
+          <w:lang w:eastAsia="en-GB"/>
+        </w:rPr>
+        <w:drawing>
+          <wp:inline distT="0" distB="0" distL="0" distR="0" wp14:anchorId="278C2123" wp14:editId="37DB94DE">
+            <wp:extent cx="5725160" cy="2512695"/>
+            <wp:effectExtent l="0" t="0" r="8890" b="1905"/>
+            <wp:docPr id="15" name="Picture 15"/>
+            <wp:cNvGraphicFramePr>
+              <a:graphicFrameLocks xmlns:a="http://schemas.openxmlformats.org/drawingml/2006/main" noChangeAspect="1"/>
+            </wp:cNvGraphicFramePr>
+            <a:graphic xmlns:a="http://schemas.openxmlformats.org/drawingml/2006/main">
+              <a:graphicData uri="http://schemas.openxmlformats.org/drawingml/2006/picture">
+                <pic:pic xmlns:pic="http://schemas.openxmlformats.org/drawingml/2006/picture">
+                  <pic:nvPicPr>
+                    <pic:cNvPr id="0" name="Picture 2"/>
+                    <pic:cNvPicPr>
+                      <a:picLocks noChangeAspect="1" noChangeArrowheads="1"/>
+                    </pic:cNvPicPr>
+                  </pic:nvPicPr>
+                  <pic:blipFill>
+                    <a:blip r:embed="rId14" cstate="print">
+                      <a:extLst>
+                        <a:ext uri="{28A0092B-C50C-407E-A947-70E740481C1C}">
+                          <a14:useLocalDpi xmlns:a14="http://schemas.microsoft.com/office/drawing/2010/main" val="0"/>
+                        </a:ext>
+                      </a:extLst>
+                    </a:blip>
+                    <a:srcRect/>
+                    <a:stretch>
+                      <a:fillRect/>
+                    </a:stretch>
+                  </pic:blipFill>
+                  <pic:spPr bwMode="auto">
+                    <a:xfrm>
+                      <a:off x="0" y="0"/>
+                      <a:ext cx="5725160" cy="2512695"/>
+                    </a:xfrm>
+                    <a:prstGeom prst="rect">
+                      <a:avLst/>
+                    </a:prstGeom>
+                    <a:noFill/>
+                    <a:ln>
+                      <a:noFill/>
+                    </a:ln>
+                  </pic:spPr>
+                </pic:pic>
+              </a:graphicData>
+            </a:graphic>
+          </wp:inline>
+        </w:drawing>
+      </w:r>
     </w:p>
     <w:p>
       <w:pPr>
@@ -3740,12 +4185,266 @@
     </w:p>
     <w:p>
       <w:pPr>
-        <w:rPr>
-          <w:rFonts w:asciiTheme="majorBidi" w:hAnsiTheme="majorBidi" w:cstheme="majorBidi"/>
-          <w:sz w:val="24"/>
-          <w:szCs w:val="24"/>
-        </w:rPr>
-      </w:pPr>
+        <w:shd w:val="clear" w:color="auto" w:fill="FFFFFF"/>
+        <w:spacing w:before="100" w:beforeAutospacing="1" w:after="100" w:afterAutospacing="1" w:line="240" w:lineRule="auto"/>
+        <w:rPr>
+          <w:rFonts w:asciiTheme="majorBidi" w:eastAsia="Times New Roman" w:hAnsiTheme="majorBidi" w:cstheme="majorBidi"/>
+          <w:color w:val="2D3B45"/>
+          <w:sz w:val="24"/>
+          <w:szCs w:val="24"/>
+          <w:lang w:eastAsia="en-GB"/>
+        </w:rPr>
+      </w:pPr>
+    </w:p>
+    <w:p>
+      <w:pPr>
+        <w:shd w:val="clear" w:color="auto" w:fill="FFFFFF"/>
+        <w:spacing w:before="100" w:beforeAutospacing="1" w:after="100" w:afterAutospacing="1" w:line="240" w:lineRule="auto"/>
+        <w:rPr>
+          <w:rFonts w:asciiTheme="majorBidi" w:eastAsia="Times New Roman" w:hAnsiTheme="majorBidi" w:cstheme="majorBidi"/>
+          <w:color w:val="2D3B45"/>
+          <w:sz w:val="24"/>
+          <w:szCs w:val="24"/>
+          <w:lang w:eastAsia="en-GB"/>
+        </w:rPr>
+      </w:pPr>
+    </w:p>
+    <w:p>
+      <w:pPr>
+        <w:shd w:val="clear" w:color="auto" w:fill="FFFFFF"/>
+        <w:spacing w:before="100" w:beforeAutospacing="1" w:after="100" w:afterAutospacing="1" w:line="240" w:lineRule="auto"/>
+        <w:rPr>
+          <w:rFonts w:asciiTheme="majorBidi" w:eastAsia="Times New Roman" w:hAnsiTheme="majorBidi" w:cstheme="majorBidi"/>
+          <w:color w:val="2D3B45"/>
+          <w:sz w:val="24"/>
+          <w:szCs w:val="24"/>
+          <w:lang w:eastAsia="en-GB"/>
+        </w:rPr>
+      </w:pPr>
+    </w:p>
+    <w:p>
+      <w:pPr>
+        <w:shd w:val="clear" w:color="auto" w:fill="FFFFFF"/>
+        <w:spacing w:before="100" w:beforeAutospacing="1" w:after="100" w:afterAutospacing="1" w:line="240" w:lineRule="auto"/>
+        <w:rPr>
+          <w:rFonts w:asciiTheme="majorBidi" w:eastAsia="Times New Roman" w:hAnsiTheme="majorBidi" w:cstheme="majorBidi"/>
+          <w:color w:val="2D3B45"/>
+          <w:sz w:val="24"/>
+          <w:szCs w:val="24"/>
+          <w:lang w:eastAsia="en-GB"/>
+        </w:rPr>
+      </w:pPr>
+      <w:r>
+        <w:rPr>
+          <w:rFonts w:asciiTheme="majorBidi" w:eastAsia="Times New Roman" w:hAnsiTheme="majorBidi" w:cstheme="majorBidi"/>
+          <w:color w:val="2D3B45"/>
+          <w:sz w:val="24"/>
+          <w:szCs w:val="24"/>
+          <w:lang w:eastAsia="en-GB"/>
+        </w:rPr>
+        <w:lastRenderedPageBreak/>
+        <w:t xml:space="preserve">I setup 3 IDS for every interface. However, </w:t>
+      </w:r>
+      <w:proofErr w:type="gramStart"/>
+      <w:r>
+        <w:rPr>
+          <w:rFonts w:asciiTheme="majorBidi" w:eastAsia="Times New Roman" w:hAnsiTheme="majorBidi" w:cstheme="majorBidi"/>
+          <w:color w:val="2D3B45"/>
+          <w:sz w:val="24"/>
+          <w:szCs w:val="24"/>
+          <w:lang w:eastAsia="en-GB"/>
+        </w:rPr>
+        <w:t>It</w:t>
+      </w:r>
+      <w:proofErr w:type="gramEnd"/>
+      <w:r>
+        <w:rPr>
+          <w:rFonts w:asciiTheme="majorBidi" w:eastAsia="Times New Roman" w:hAnsiTheme="majorBidi" w:cstheme="majorBidi"/>
+          <w:color w:val="2D3B45"/>
+          <w:sz w:val="24"/>
+          <w:szCs w:val="24"/>
+          <w:lang w:eastAsia="en-GB"/>
+        </w:rPr>
+        <w:t xml:space="preserve"> says disabled so I still need to enable it. </w:t>
+      </w:r>
+    </w:p>
+    <w:p>
+      <w:pPr>
+        <w:shd w:val="clear" w:color="auto" w:fill="FFFFFF"/>
+        <w:spacing w:before="100" w:beforeAutospacing="1" w:after="100" w:afterAutospacing="1" w:line="240" w:lineRule="auto"/>
+        <w:rPr>
+          <w:rFonts w:asciiTheme="majorBidi" w:eastAsia="Times New Roman" w:hAnsiTheme="majorBidi" w:cstheme="majorBidi"/>
+          <w:color w:val="2D3B45"/>
+          <w:sz w:val="24"/>
+          <w:szCs w:val="24"/>
+          <w:lang w:eastAsia="en-GB"/>
+        </w:rPr>
+      </w:pPr>
+      <w:r>
+        <w:rPr>
+          <w:rFonts w:asciiTheme="majorBidi" w:eastAsia="Times New Roman" w:hAnsiTheme="majorBidi" w:cstheme="majorBidi"/>
+          <w:noProof/>
+          <w:color w:val="2D3B45"/>
+          <w:sz w:val="24"/>
+          <w:szCs w:val="24"/>
+          <w:lang w:eastAsia="en-GB"/>
+        </w:rPr>
+        <w:drawing>
+          <wp:inline distT="0" distB="0" distL="0" distR="0" wp14:anchorId="401A8F34" wp14:editId="456042F6">
+            <wp:extent cx="5716905" cy="2170430"/>
+            <wp:effectExtent l="0" t="0" r="0" b="1270"/>
+            <wp:docPr id="18" name="Picture 18"/>
+            <wp:cNvGraphicFramePr>
+              <a:graphicFrameLocks xmlns:a="http://schemas.openxmlformats.org/drawingml/2006/main" noChangeAspect="1"/>
+            </wp:cNvGraphicFramePr>
+            <a:graphic xmlns:a="http://schemas.openxmlformats.org/drawingml/2006/main">
+              <a:graphicData uri="http://schemas.openxmlformats.org/drawingml/2006/picture">
+                <pic:pic xmlns:pic="http://schemas.openxmlformats.org/drawingml/2006/picture">
+                  <pic:nvPicPr>
+                    <pic:cNvPr id="0" name="Picture 3"/>
+                    <pic:cNvPicPr>
+                      <a:picLocks noChangeAspect="1" noChangeArrowheads="1"/>
+                    </pic:cNvPicPr>
+                  </pic:nvPicPr>
+                  <pic:blipFill>
+                    <a:blip r:embed="rId15" cstate="print">
+                      <a:extLst>
+                        <a:ext uri="{28A0092B-C50C-407E-A947-70E740481C1C}">
+                          <a14:useLocalDpi xmlns:a14="http://schemas.microsoft.com/office/drawing/2010/main" val="0"/>
+                        </a:ext>
+                      </a:extLst>
+                    </a:blip>
+                    <a:srcRect/>
+                    <a:stretch>
+                      <a:fillRect/>
+                    </a:stretch>
+                  </pic:blipFill>
+                  <pic:spPr bwMode="auto">
+                    <a:xfrm>
+                      <a:off x="0" y="0"/>
+                      <a:ext cx="5716905" cy="2170430"/>
+                    </a:xfrm>
+                    <a:prstGeom prst="rect">
+                      <a:avLst/>
+                    </a:prstGeom>
+                    <a:noFill/>
+                    <a:ln>
+                      <a:noFill/>
+                    </a:ln>
+                  </pic:spPr>
+                </pic:pic>
+              </a:graphicData>
+            </a:graphic>
+          </wp:inline>
+        </w:drawing>
+      </w:r>
+    </w:p>
+    <w:p>
+      <w:pPr>
+        <w:rPr>
+          <w:rFonts w:asciiTheme="majorBidi" w:hAnsiTheme="majorBidi" w:cstheme="majorBidi"/>
+          <w:sz w:val="24"/>
+          <w:szCs w:val="24"/>
+        </w:rPr>
+      </w:pPr>
+      <w:bookmarkStart w:id="7" w:name="_Toc113747828"/>
+    </w:p>
+    <w:p>
+      <w:pPr>
+        <w:rPr>
+          <w:rFonts w:asciiTheme="majorBidi" w:hAnsiTheme="majorBidi" w:cstheme="majorBidi"/>
+          <w:sz w:val="24"/>
+          <w:szCs w:val="24"/>
+        </w:rPr>
+      </w:pPr>
+      <w:r>
+        <w:rPr>
+          <w:rFonts w:asciiTheme="majorBidi" w:hAnsiTheme="majorBidi" w:cstheme="majorBidi"/>
+          <w:sz w:val="24"/>
+          <w:szCs w:val="24"/>
+        </w:rPr>
+        <w:t>To set rules for the WAN IDS for example, we need to go to Services / Suricata / WAN Interface Settings / WAN – Categories. Then we can check all the rules that we want for the interface’s IDS.</w:t>
+      </w:r>
+    </w:p>
+    <w:p>
+      <w:pPr>
+        <w:rPr>
+          <w:rFonts w:asciiTheme="majorBidi" w:hAnsiTheme="majorBidi" w:cstheme="majorBidi"/>
+          <w:sz w:val="24"/>
+          <w:szCs w:val="24"/>
+        </w:rPr>
+      </w:pPr>
+      <w:r>
+        <w:rPr>
+          <w:rFonts w:asciiTheme="majorBidi" w:hAnsiTheme="majorBidi" w:cstheme="majorBidi"/>
+          <w:sz w:val="24"/>
+          <w:szCs w:val="24"/>
+        </w:rPr>
+        <w:t xml:space="preserve">We also can set up custom rules in WAN Rules section </w:t>
+      </w:r>
+    </w:p>
+    <w:p>
+      <w:pPr>
+        <w:rPr>
+          <w:lang w:val="en-US"/>
+        </w:rPr>
+      </w:pPr>
+      <w:r>
+        <w:rPr>
+          <w:rFonts w:asciiTheme="majorBidi" w:hAnsiTheme="majorBidi" w:cstheme="majorBidi"/>
+          <w:noProof/>
+          <w:sz w:val="24"/>
+          <w:szCs w:val="24"/>
+        </w:rPr>
+        <w:drawing>
+          <wp:inline distT="0" distB="0" distL="0" distR="0" wp14:anchorId="19EE96B4" wp14:editId="2951E44E">
+            <wp:extent cx="5716905" cy="3100705"/>
+            <wp:effectExtent l="0" t="0" r="0" b="4445"/>
+            <wp:docPr id="21" name="Picture 21"/>
+            <wp:cNvGraphicFramePr>
+              <a:graphicFrameLocks xmlns:a="http://schemas.openxmlformats.org/drawingml/2006/main" noChangeAspect="1"/>
+            </wp:cNvGraphicFramePr>
+            <a:graphic xmlns:a="http://schemas.openxmlformats.org/drawingml/2006/main">
+              <a:graphicData uri="http://schemas.openxmlformats.org/drawingml/2006/picture">
+                <pic:pic xmlns:pic="http://schemas.openxmlformats.org/drawingml/2006/picture">
+                  <pic:nvPicPr>
+                    <pic:cNvPr id="0" name="Picture 4"/>
+                    <pic:cNvPicPr>
+                      <a:picLocks noChangeAspect="1" noChangeArrowheads="1"/>
+                    </pic:cNvPicPr>
+                  </pic:nvPicPr>
+                  <pic:blipFill>
+                    <a:blip r:embed="rId16">
+                      <a:extLst>
+                        <a:ext uri="{28A0092B-C50C-407E-A947-70E740481C1C}">
+                          <a14:useLocalDpi xmlns:a14="http://schemas.microsoft.com/office/drawing/2010/main" val="0"/>
+                        </a:ext>
+                      </a:extLst>
+                    </a:blip>
+                    <a:srcRect/>
+                    <a:stretch>
+                      <a:fillRect/>
+                    </a:stretch>
+                  </pic:blipFill>
+                  <pic:spPr bwMode="auto">
+                    <a:xfrm>
+                      <a:off x="0" y="0"/>
+                      <a:ext cx="5716905" cy="3100705"/>
+                    </a:xfrm>
+                    <a:prstGeom prst="rect">
+                      <a:avLst/>
+                    </a:prstGeom>
+                    <a:noFill/>
+                    <a:ln>
+                      <a:noFill/>
+                    </a:ln>
+                  </pic:spPr>
+                </pic:pic>
+              </a:graphicData>
+            </a:graphic>
+          </wp:inline>
+        </w:drawing>
+      </w:r>
     </w:p>
     <w:p>
       <w:pPr>
@@ -3754,17 +4453,74 @@
           <w:rFonts w:asciiTheme="majorBidi" w:hAnsiTheme="majorBidi"/>
           <w:sz w:val="24"/>
           <w:szCs w:val="24"/>
+          <w:lang w:val="en-US"/>
+        </w:rPr>
+      </w:pPr>
+    </w:p>
+    <w:p>
+      <w:pPr>
+        <w:rPr>
+          <w:lang w:val="en-US"/>
+        </w:rPr>
+      </w:pPr>
+    </w:p>
+    <w:p>
+      <w:pPr>
+        <w:rPr>
           <w:lang w:val="en-AS"/>
         </w:rPr>
       </w:pPr>
-      <w:bookmarkStart w:id="7" w:name="_Toc113747828"/>
-      <w:r>
+    </w:p>
+    <w:p>
+      <w:pPr>
+        <w:pStyle w:val="Heading2"/>
         <w:rPr>
           <w:rFonts w:asciiTheme="majorBidi" w:hAnsiTheme="majorBidi"/>
           <w:sz w:val="24"/>
           <w:szCs w:val="24"/>
           <w:lang w:val="en-AS"/>
         </w:rPr>
+      </w:pPr>
+    </w:p>
+    <w:p>
+      <w:pPr>
+        <w:pStyle w:val="Heading2"/>
+        <w:rPr>
+          <w:rFonts w:asciiTheme="majorBidi" w:hAnsiTheme="majorBidi"/>
+          <w:sz w:val="24"/>
+          <w:szCs w:val="24"/>
+          <w:lang w:val="en-AS"/>
+        </w:rPr>
+      </w:pPr>
+    </w:p>
+    <w:p>
+      <w:pPr>
+        <w:pStyle w:val="Heading2"/>
+        <w:rPr>
+          <w:rFonts w:asciiTheme="majorBidi" w:hAnsiTheme="majorBidi"/>
+          <w:sz w:val="24"/>
+          <w:szCs w:val="24"/>
+          <w:lang w:val="en-AS"/>
+        </w:rPr>
+      </w:pPr>
+    </w:p>
+    <w:p>
+      <w:pPr>
+        <w:pStyle w:val="Heading2"/>
+        <w:rPr>
+          <w:rFonts w:asciiTheme="majorBidi" w:hAnsiTheme="majorBidi"/>
+          <w:sz w:val="24"/>
+          <w:szCs w:val="24"/>
+          <w:lang w:val="en-AS"/>
+        </w:rPr>
+      </w:pPr>
+      <w:r>
+        <w:rPr>
+          <w:rFonts w:asciiTheme="majorBidi" w:hAnsiTheme="majorBidi"/>
+          <w:sz w:val="24"/>
+          <w:szCs w:val="24"/>
+          <w:lang w:val="en-AS"/>
+        </w:rPr>
         <w:t>DVWA (Damn Vulnerable Web Application)</w:t>
       </w:r>
       <w:bookmarkEnd w:id="7"/>
@@ -4065,7 +4821,6 @@
           <w:sz w:val="24"/>
           <w:szCs w:val="24"/>
         </w:rPr>
-        <w:lastRenderedPageBreak/>
         <w:t>Let’s</w:t>
       </w:r>
       <w:proofErr w:type="gramEnd"/>
@@ -4102,7 +4857,7 @@
                     </pic:cNvPicPr>
                   </pic:nvPicPr>
                   <pic:blipFill>
-                    <a:blip r:embed="rId13" cstate="print">
+                    <a:blip r:embed="rId17" cstate="print">
                       <a:extLst>
                         <a:ext uri="{28A0092B-C50C-407E-A947-70E740481C1C}">
                           <a14:useLocalDpi xmlns:a14="http://schemas.microsoft.com/office/drawing/2010/main" val="0"/>
@@ -4222,7 +4977,7 @@
                     </pic:cNvPicPr>
                   </pic:nvPicPr>
                   <pic:blipFill>
-                    <a:blip r:embed="rId14">
+                    <a:blip r:embed="rId18">
                       <a:extLst>
                         <a:ext uri="{28A0092B-C50C-407E-A947-70E740481C1C}">
                           <a14:useLocalDpi xmlns:a14="http://schemas.microsoft.com/office/drawing/2010/main" val="0"/>
@@ -4280,7 +5035,6 @@
           <w:sz w:val="24"/>
           <w:szCs w:val="24"/>
         </w:rPr>
-        <w:lastRenderedPageBreak/>
         <w:drawing>
           <wp:inline distT="0" distB="0" distL="0" distR="0" wp14:anchorId="79A73523" wp14:editId="03047995">
             <wp:extent cx="5732780" cy="3275965"/>
@@ -4299,7 +5053,7 @@
                     </pic:cNvPicPr>
                   </pic:nvPicPr>
                   <pic:blipFill>
-                    <a:blip r:embed="rId15">
+                    <a:blip r:embed="rId19">
                       <a:extLst>
                         <a:ext uri="{28A0092B-C50C-407E-A947-70E740481C1C}">
                           <a14:useLocalDpi xmlns:a14="http://schemas.microsoft.com/office/drawing/2010/main" val="0"/>
@@ -4403,6 +5157,7 @@
           <w:sz w:val="24"/>
           <w:szCs w:val="24"/>
         </w:rPr>
+        <w:lastRenderedPageBreak/>
         <w:drawing>
           <wp:inline distT="0" distB="0" distL="0" distR="0" wp14:anchorId="1D424DFA" wp14:editId="413CAB98">
             <wp:extent cx="5725160" cy="1304290"/>
@@ -4421,7 +5176,7 @@
                     </pic:cNvPicPr>
                   </pic:nvPicPr>
                   <pic:blipFill>
-                    <a:blip r:embed="rId16">
+                    <a:blip r:embed="rId20">
                       <a:extLst>
                         <a:ext uri="{28A0092B-C50C-407E-A947-70E740481C1C}">
                           <a14:useLocalDpi xmlns:a14="http://schemas.microsoft.com/office/drawing/2010/main" val="0"/>
@@ -4615,7 +5370,7 @@
                     </pic:cNvPicPr>
                   </pic:nvPicPr>
                   <pic:blipFill>
-                    <a:blip r:embed="rId17">
+                    <a:blip r:embed="rId21">
                       <a:extLst>
                         <a:ext uri="{28A0092B-C50C-407E-A947-70E740481C1C}">
                           <a14:useLocalDpi xmlns:a14="http://schemas.microsoft.com/office/drawing/2010/main" val="0"/>
@@ -4690,7 +5445,7 @@
                     </pic:cNvPicPr>
                   </pic:nvPicPr>
                   <pic:blipFill>
-                    <a:blip r:embed="rId18">
+                    <a:blip r:embed="rId22">
                       <a:extLst>
                         <a:ext uri="{28A0092B-C50C-407E-A947-70E740481C1C}">
                           <a14:useLocalDpi xmlns:a14="http://schemas.microsoft.com/office/drawing/2010/main" val="0"/>
@@ -4764,7 +5519,7 @@
                     </pic:cNvPicPr>
                   </pic:nvPicPr>
                   <pic:blipFill>
-                    <a:blip r:embed="rId19">
+                    <a:blip r:embed="rId23">
                       <a:extLst>
                         <a:ext uri="{28A0092B-C50C-407E-A947-70E740481C1C}">
                           <a14:useLocalDpi xmlns:a14="http://schemas.microsoft.com/office/drawing/2010/main" val="0"/>
@@ -4942,7 +5697,7 @@
                     </pic:cNvPicPr>
                   </pic:nvPicPr>
                   <pic:blipFill>
-                    <a:blip r:embed="rId20">
+                    <a:blip r:embed="rId24">
                       <a:extLst>
                         <a:ext uri="{28A0092B-C50C-407E-A947-70E740481C1C}">
                           <a14:useLocalDpi xmlns:a14="http://schemas.microsoft.com/office/drawing/2010/main" val="0"/>
@@ -5032,7 +5787,7 @@
                     </pic:cNvPicPr>
                   </pic:nvPicPr>
                   <pic:blipFill>
-                    <a:blip r:embed="rId21">
+                    <a:blip r:embed="rId25">
                       <a:extLst>
                         <a:ext uri="{28A0092B-C50C-407E-A947-70E740481C1C}">
                           <a14:useLocalDpi xmlns:a14="http://schemas.microsoft.com/office/drawing/2010/main" val="0"/>
@@ -5114,7 +5869,7 @@
                     </pic:cNvPicPr>
                   </pic:nvPicPr>
                   <pic:blipFill>
-                    <a:blip r:embed="rId22">
+                    <a:blip r:embed="rId26">
                       <a:extLst>
                         <a:ext uri="{28A0092B-C50C-407E-A947-70E740481C1C}">
                           <a14:useLocalDpi xmlns:a14="http://schemas.microsoft.com/office/drawing/2010/main" val="0"/>
@@ -5234,7 +5989,7 @@
                     </pic:cNvPicPr>
                   </pic:nvPicPr>
                   <pic:blipFill>
-                    <a:blip r:embed="rId23">
+                    <a:blip r:embed="rId27">
                       <a:extLst>
                         <a:ext uri="{28A0092B-C50C-407E-A947-70E740481C1C}">
                           <a14:useLocalDpi xmlns:a14="http://schemas.microsoft.com/office/drawing/2010/main" val="0"/>
@@ -5367,7 +6122,7 @@
                     </pic:cNvPicPr>
                   </pic:nvPicPr>
                   <pic:blipFill>
-                    <a:blip r:embed="rId24" cstate="print">
+                    <a:blip r:embed="rId28" cstate="print">
                       <a:extLst>
                         <a:ext uri="{28A0092B-C50C-407E-A947-70E740481C1C}">
                           <a14:useLocalDpi xmlns:a14="http://schemas.microsoft.com/office/drawing/2010/main" val="0"/>
@@ -5607,7 +6362,7 @@
                     </pic:cNvPicPr>
                   </pic:nvPicPr>
                   <pic:blipFill>
-                    <a:blip r:embed="rId25">
+                    <a:blip r:embed="rId29">
                       <a:extLst>
                         <a:ext uri="{28A0092B-C50C-407E-A947-70E740481C1C}">
                           <a14:useLocalDpi xmlns:a14="http://schemas.microsoft.com/office/drawing/2010/main" val="0"/>
@@ -5732,7 +6487,7 @@
                     </pic:cNvPicPr>
                   </pic:nvPicPr>
                   <pic:blipFill>
-                    <a:blip r:embed="rId26">
+                    <a:blip r:embed="rId30">
                       <a:extLst>
                         <a:ext uri="{28A0092B-C50C-407E-A947-70E740481C1C}">
                           <a14:useLocalDpi xmlns:a14="http://schemas.microsoft.com/office/drawing/2010/main" val="0"/>
@@ -5912,7 +6667,7 @@
                     </pic:cNvPicPr>
                   </pic:nvPicPr>
                   <pic:blipFill>
-                    <a:blip r:embed="rId27">
+                    <a:blip r:embed="rId31">
                       <a:extLst>
                         <a:ext uri="{28A0092B-C50C-407E-A947-70E740481C1C}">
                           <a14:useLocalDpi xmlns:a14="http://schemas.microsoft.com/office/drawing/2010/main" val="0"/>
@@ -6110,7 +6865,7 @@
                     </pic:cNvPicPr>
                   </pic:nvPicPr>
                   <pic:blipFill>
-                    <a:blip r:embed="rId28">
+                    <a:blip r:embed="rId32">
                       <a:extLst>
                         <a:ext uri="{28A0092B-C50C-407E-A947-70E740481C1C}">
                           <a14:useLocalDpi xmlns:a14="http://schemas.microsoft.com/office/drawing/2010/main" val="0"/>
@@ -6307,7 +7062,7 @@
                     </pic:cNvPicPr>
                   </pic:nvPicPr>
                   <pic:blipFill>
-                    <a:blip r:embed="rId29">
+                    <a:blip r:embed="rId33">
                       <a:extLst>
                         <a:ext uri="{28A0092B-C50C-407E-A947-70E740481C1C}">
                           <a14:useLocalDpi xmlns:a14="http://schemas.microsoft.com/office/drawing/2010/main" val="0"/>
@@ -6434,7 +7189,7 @@
                     </pic:cNvPicPr>
                   </pic:nvPicPr>
                   <pic:blipFill>
-                    <a:blip r:embed="rId30">
+                    <a:blip r:embed="rId34">
                       <a:extLst>
                         <a:ext uri="{28A0092B-C50C-407E-A947-70E740481C1C}">
                           <a14:useLocalDpi xmlns:a14="http://schemas.microsoft.com/office/drawing/2010/main" val="0"/>
@@ -6491,7 +7246,7 @@
           <w:szCs w:val="24"/>
         </w:rPr>
       </w:pPr>
-      <w:hyperlink r:id="rId31" w:history="1">
+      <w:hyperlink r:id="rId35" w:history="1">
         <w:r>
           <w:rPr>
             <w:rStyle w:val="Hyperlink"/>
@@ -6589,7 +7344,7 @@
                     </pic:cNvPicPr>
                   </pic:nvPicPr>
                   <pic:blipFill>
-                    <a:blip r:embed="rId32">
+                    <a:blip r:embed="rId36">
                       <a:extLst>
                         <a:ext uri="{28A0092B-C50C-407E-A947-70E740481C1C}">
                           <a14:useLocalDpi xmlns:a14="http://schemas.microsoft.com/office/drawing/2010/main" val="0"/>
@@ -6915,7 +7670,7 @@
         </w:rPr>
         <w:t xml:space="preserve">(10), 94–100. </w:t>
       </w:r>
-      <w:hyperlink r:id="rId33" w:history="1">
+      <w:hyperlink r:id="rId37" w:history="1">
         <w:r>
           <w:rPr>
             <w:rStyle w:val="Hyperlink"/>
@@ -6978,7 +7733,7 @@
         </w:rPr>
         <w:t xml:space="preserve">. Security Boulevard. Retrieved September 9, 2022, from </w:t>
       </w:r>
-      <w:hyperlink r:id="rId34" w:history="1">
+      <w:hyperlink r:id="rId38" w:history="1">
         <w:r>
           <w:rPr>
             <w:rStyle w:val="Hyperlink"/>
@@ -7050,7 +7805,7 @@
         </w:rPr>
         <w:t xml:space="preserve"> Security Blog. Retrieved September 9, 2022, from </w:t>
       </w:r>
-      <w:hyperlink r:id="rId35" w:history="1">
+      <w:hyperlink r:id="rId39" w:history="1">
         <w:r>
           <w:rPr>
             <w:rStyle w:val="Hyperlink"/>
@@ -7095,7 +7850,7 @@
       </w:pPr>
     </w:p>
     <w:sectPr>
-      <w:headerReference w:type="default" r:id="rId36"/>
+      <w:headerReference w:type="default" r:id="rId40"/>
       <w:pgSz w:w="11906" w:h="16838"/>
       <w:pgMar w:top="1440" w:right="1440" w:bottom="1440" w:left="1440" w:header="708" w:footer="708" w:gutter="0"/>
       <w:cols w:space="708"/>
@@ -7415,6 +8170,95 @@
     </w:lvl>
   </w:abstractNum>
   <w:abstractNum w:abstractNumId="2" w15:restartNumberingAfterBreak="0">
+    <w:nsid w:val="152906FE"/>
+    <w:multiLevelType w:val="hybridMultilevel"/>
+    <w:tmpl w:val="50BCAC92"/>
+    <w:lvl w:ilvl="0" w:tplc="6840BB84">
+      <w:start w:val="1"/>
+      <w:numFmt w:val="decimal"/>
+      <w:lvlText w:val="%1-"/>
+      <w:lvlJc w:val="left"/>
+      <w:pPr>
+        <w:ind w:left="720" w:hanging="360"/>
+      </w:pPr>
+      <w:rPr>
+        <w:rFonts w:hint="default"/>
+      </w:rPr>
+    </w:lvl>
+    <w:lvl w:ilvl="1" w:tplc="08090019" w:tentative="1">
+      <w:start w:val="1"/>
+      <w:numFmt w:val="lowerLetter"/>
+      <w:lvlText w:val="%2."/>
+      <w:lvlJc w:val="left"/>
+      <w:pPr>
+        <w:ind w:left="1440" w:hanging="360"/>
+      </w:pPr>
+    </w:lvl>
+    <w:lvl w:ilvl="2" w:tplc="0809001B" w:tentative="1">
+      <w:start w:val="1"/>
+      <w:numFmt w:val="lowerRoman"/>
+      <w:lvlText w:val="%3."/>
+      <w:lvlJc w:val="right"/>
+      <w:pPr>
+        <w:ind w:left="2160" w:hanging="180"/>
+      </w:pPr>
+    </w:lvl>
+    <w:lvl w:ilvl="3" w:tplc="0809000F" w:tentative="1">
+      <w:start w:val="1"/>
+      <w:numFmt w:val="decimal"/>
+      <w:lvlText w:val="%4."/>
+      <w:lvlJc w:val="left"/>
+      <w:pPr>
+        <w:ind w:left="2880" w:hanging="360"/>
+      </w:pPr>
+    </w:lvl>
+    <w:lvl w:ilvl="4" w:tplc="08090019" w:tentative="1">
+      <w:start w:val="1"/>
+      <w:numFmt w:val="lowerLetter"/>
+      <w:lvlText w:val="%5."/>
+      <w:lvlJc w:val="left"/>
+      <w:pPr>
+        <w:ind w:left="3600" w:hanging="360"/>
+      </w:pPr>
+    </w:lvl>
+    <w:lvl w:ilvl="5" w:tplc="0809001B" w:tentative="1">
+      <w:start w:val="1"/>
+      <w:numFmt w:val="lowerRoman"/>
+      <w:lvlText w:val="%6."/>
+      <w:lvlJc w:val="right"/>
+      <w:pPr>
+        <w:ind w:left="4320" w:hanging="180"/>
+      </w:pPr>
+    </w:lvl>
+    <w:lvl w:ilvl="6" w:tplc="0809000F" w:tentative="1">
+      <w:start w:val="1"/>
+      <w:numFmt w:val="decimal"/>
+      <w:lvlText w:val="%7."/>
+      <w:lvlJc w:val="left"/>
+      <w:pPr>
+        <w:ind w:left="5040" w:hanging="360"/>
+      </w:pPr>
+    </w:lvl>
+    <w:lvl w:ilvl="7" w:tplc="08090019" w:tentative="1">
+      <w:start w:val="1"/>
+      <w:numFmt w:val="lowerLetter"/>
+      <w:lvlText w:val="%8."/>
+      <w:lvlJc w:val="left"/>
+      <w:pPr>
+        <w:ind w:left="5760" w:hanging="360"/>
+      </w:pPr>
+    </w:lvl>
+    <w:lvl w:ilvl="8" w:tplc="0809001B" w:tentative="1">
+      <w:start w:val="1"/>
+      <w:numFmt w:val="lowerRoman"/>
+      <w:lvlText w:val="%9."/>
+      <w:lvlJc w:val="right"/>
+      <w:pPr>
+        <w:ind w:left="6480" w:hanging="180"/>
+      </w:pPr>
+    </w:lvl>
+  </w:abstractNum>
+  <w:abstractNum w:abstractNumId="3" w15:restartNumberingAfterBreak="0">
     <w:nsid w:val="1CBC05CF"/>
     <w:multiLevelType w:val="multilevel"/>
     <w:tmpl w:val="F8E8A66E"/>
@@ -7563,7 +8407,7 @@
       </w:rPr>
     </w:lvl>
   </w:abstractNum>
-  <w:abstractNum w:abstractNumId="3" w15:restartNumberingAfterBreak="0">
+  <w:abstractNum w:abstractNumId="4" w15:restartNumberingAfterBreak="0">
     <w:nsid w:val="3360242C"/>
     <w:multiLevelType w:val="hybridMultilevel"/>
     <w:tmpl w:val="EFFC26B0"/>
@@ -7675,7 +8519,7 @@
       </w:rPr>
     </w:lvl>
   </w:abstractNum>
-  <w:abstractNum w:abstractNumId="4" w15:restartNumberingAfterBreak="0">
+  <w:abstractNum w:abstractNumId="5" w15:restartNumberingAfterBreak="0">
     <w:nsid w:val="45A04B6C"/>
     <w:multiLevelType w:val="hybridMultilevel"/>
     <w:tmpl w:val="51DCB3DC"/>
@@ -7788,7 +8632,7 @@
       </w:rPr>
     </w:lvl>
   </w:abstractNum>
-  <w:abstractNum w:abstractNumId="5" w15:restartNumberingAfterBreak="0">
+  <w:abstractNum w:abstractNumId="6" w15:restartNumberingAfterBreak="0">
     <w:nsid w:val="48106167"/>
     <w:multiLevelType w:val="hybridMultilevel"/>
     <w:tmpl w:val="E60CD598"/>
@@ -7901,7 +8745,7 @@
       </w:rPr>
     </w:lvl>
   </w:abstractNum>
-  <w:abstractNum w:abstractNumId="6" w15:restartNumberingAfterBreak="0">
+  <w:abstractNum w:abstractNumId="7" w15:restartNumberingAfterBreak="0">
     <w:nsid w:val="4A567B8C"/>
     <w:multiLevelType w:val="hybridMultilevel"/>
     <w:tmpl w:val="AF749F56"/>
@@ -8013,7 +8857,7 @@
       </w:rPr>
     </w:lvl>
   </w:abstractNum>
-  <w:abstractNum w:abstractNumId="7" w15:restartNumberingAfterBreak="0">
+  <w:abstractNum w:abstractNumId="8" w15:restartNumberingAfterBreak="0">
     <w:nsid w:val="56F06E6B"/>
     <w:multiLevelType w:val="hybridMultilevel"/>
     <w:tmpl w:val="9B489BAC"/>
@@ -8126,7 +8970,7 @@
       </w:rPr>
     </w:lvl>
   </w:abstractNum>
-  <w:abstractNum w:abstractNumId="8" w15:restartNumberingAfterBreak="0">
+  <w:abstractNum w:abstractNumId="9" w15:restartNumberingAfterBreak="0">
     <w:nsid w:val="662D1B3C"/>
     <w:multiLevelType w:val="hybridMultilevel"/>
     <w:tmpl w:val="EFEE479C"/>
@@ -8212,7 +9056,7 @@
       </w:pPr>
     </w:lvl>
   </w:abstractNum>
-  <w:abstractNum w:abstractNumId="9" w15:restartNumberingAfterBreak="0">
+  <w:abstractNum w:abstractNumId="10" w15:restartNumberingAfterBreak="0">
     <w:nsid w:val="666F0EA3"/>
     <w:multiLevelType w:val="hybridMultilevel"/>
     <w:tmpl w:val="6C30CA14"/>
@@ -8325,7 +9169,7 @@
       </w:rPr>
     </w:lvl>
   </w:abstractNum>
-  <w:abstractNum w:abstractNumId="10" w15:restartNumberingAfterBreak="0">
+  <w:abstractNum w:abstractNumId="11" w15:restartNumberingAfterBreak="0">
     <w:nsid w:val="69CF7DA5"/>
     <w:multiLevelType w:val="hybridMultilevel"/>
     <w:tmpl w:val="BFD62A44"/>
@@ -8437,120 +9281,120 @@
       </w:rPr>
     </w:lvl>
   </w:abstractNum>
-  <w:abstractNum w:abstractNumId="11" w15:restartNumberingAfterBreak="0">
+  <w:abstractNum w:abstractNumId="12" w15:restartNumberingAfterBreak="0">
     <w:nsid w:val="762402F2"/>
     <w:multiLevelType w:val="hybridMultilevel"/>
-    <w:tmpl w:val="71A42722"/>
-    <w:lvl w:ilvl="0" w:tplc="08090001">
+    <w:tmpl w:val="58D2F8DC"/>
+    <w:lvl w:ilvl="0" w:tplc="0809000F">
+      <w:start w:val="1"/>
+      <w:numFmt w:val="decimal"/>
+      <w:lvlText w:val="%1."/>
+      <w:lvlJc w:val="left"/>
+      <w:pPr>
+        <w:ind w:left="720" w:hanging="360"/>
+      </w:pPr>
+      <w:rPr>
+        <w:rFonts w:hint="default"/>
+      </w:rPr>
+    </w:lvl>
+    <w:lvl w:ilvl="1" w:tplc="08090003" w:tentative="1">
+      <w:start w:val="1"/>
+      <w:numFmt w:val="bullet"/>
+      <w:lvlText w:val="o"/>
+      <w:lvlJc w:val="left"/>
+      <w:pPr>
+        <w:ind w:left="1440" w:hanging="360"/>
+      </w:pPr>
+      <w:rPr>
+        <w:rFonts w:ascii="Courier New" w:hAnsi="Courier New" w:cs="Courier New" w:hint="default"/>
+      </w:rPr>
+    </w:lvl>
+    <w:lvl w:ilvl="2" w:tplc="08090005" w:tentative="1">
+      <w:start w:val="1"/>
+      <w:numFmt w:val="bullet"/>
+      <w:lvlText w:val=""/>
+      <w:lvlJc w:val="left"/>
+      <w:pPr>
+        <w:ind w:left="2160" w:hanging="360"/>
+      </w:pPr>
+      <w:rPr>
+        <w:rFonts w:ascii="Wingdings" w:hAnsi="Wingdings" w:hint="default"/>
+      </w:rPr>
+    </w:lvl>
+    <w:lvl w:ilvl="3" w:tplc="08090001" w:tentative="1">
       <w:start w:val="1"/>
       <w:numFmt w:val="bullet"/>
       <w:lvlText w:val=""/>
       <w:lvlJc w:val="left"/>
       <w:pPr>
-        <w:ind w:left="720" w:hanging="360"/>
+        <w:ind w:left="2880" w:hanging="360"/>
       </w:pPr>
       <w:rPr>
         <w:rFonts w:ascii="Symbol" w:hAnsi="Symbol" w:hint="default"/>
       </w:rPr>
     </w:lvl>
-    <w:lvl w:ilvl="1" w:tplc="08090003" w:tentative="1">
+    <w:lvl w:ilvl="4" w:tplc="08090003" w:tentative="1">
       <w:start w:val="1"/>
       <w:numFmt w:val="bullet"/>
       <w:lvlText w:val="o"/>
       <w:lvlJc w:val="left"/>
       <w:pPr>
-        <w:ind w:left="1440" w:hanging="360"/>
+        <w:ind w:left="3600" w:hanging="360"/>
       </w:pPr>
       <w:rPr>
         <w:rFonts w:ascii="Courier New" w:hAnsi="Courier New" w:cs="Courier New" w:hint="default"/>
       </w:rPr>
     </w:lvl>
-    <w:lvl w:ilvl="2" w:tplc="08090005" w:tentative="1">
+    <w:lvl w:ilvl="5" w:tplc="08090005" w:tentative="1">
       <w:start w:val="1"/>
       <w:numFmt w:val="bullet"/>
       <w:lvlText w:val=""/>
       <w:lvlJc w:val="left"/>
       <w:pPr>
-        <w:ind w:left="2160" w:hanging="360"/>
+        <w:ind w:left="4320" w:hanging="360"/>
       </w:pPr>
       <w:rPr>
         <w:rFonts w:ascii="Wingdings" w:hAnsi="Wingdings" w:hint="default"/>
       </w:rPr>
     </w:lvl>
-    <w:lvl w:ilvl="3" w:tplc="08090001" w:tentative="1">
+    <w:lvl w:ilvl="6" w:tplc="08090001" w:tentative="1">
       <w:start w:val="1"/>
       <w:numFmt w:val="bullet"/>
       <w:lvlText w:val=""/>
       <w:lvlJc w:val="left"/>
       <w:pPr>
-        <w:ind w:left="2880" w:hanging="360"/>
+        <w:ind w:left="5040" w:hanging="360"/>
       </w:pPr>
       <w:rPr>
         <w:rFonts w:ascii="Symbol" w:hAnsi="Symbol" w:hint="default"/>
       </w:rPr>
     </w:lvl>
-    <w:lvl w:ilvl="4" w:tplc="08090003" w:tentative="1">
+    <w:lvl w:ilvl="7" w:tplc="08090003" w:tentative="1">
       <w:start w:val="1"/>
       <w:numFmt w:val="bullet"/>
       <w:lvlText w:val="o"/>
       <w:lvlJc w:val="left"/>
       <w:pPr>
-        <w:ind w:left="3600" w:hanging="360"/>
+        <w:ind w:left="5760" w:hanging="360"/>
       </w:pPr>
       <w:rPr>
         <w:rFonts w:ascii="Courier New" w:hAnsi="Courier New" w:cs="Courier New" w:hint="default"/>
       </w:rPr>
     </w:lvl>
-    <w:lvl w:ilvl="5" w:tplc="08090005" w:tentative="1">
+    <w:lvl w:ilvl="8" w:tplc="08090005" w:tentative="1">
       <w:start w:val="1"/>
       <w:numFmt w:val="bullet"/>
       <w:lvlText w:val=""/>
       <w:lvlJc w:val="left"/>
       <w:pPr>
-        <w:ind w:left="4320" w:hanging="360"/>
+        <w:ind w:left="6480" w:hanging="360"/>
       </w:pPr>
       <w:rPr>
         <w:rFonts w:ascii="Wingdings" w:hAnsi="Wingdings" w:hint="default"/>
       </w:rPr>
     </w:lvl>
-    <w:lvl w:ilvl="6" w:tplc="08090001" w:tentative="1">
-      <w:start w:val="1"/>
-      <w:numFmt w:val="bullet"/>
-      <w:lvlText w:val=""/>
-      <w:lvlJc w:val="left"/>
-      <w:pPr>
-        <w:ind w:left="5040" w:hanging="360"/>
-      </w:pPr>
-      <w:rPr>
-        <w:rFonts w:ascii="Symbol" w:hAnsi="Symbol" w:hint="default"/>
-      </w:rPr>
-    </w:lvl>
-    <w:lvl w:ilvl="7" w:tplc="08090003" w:tentative="1">
-      <w:start w:val="1"/>
-      <w:numFmt w:val="bullet"/>
-      <w:lvlText w:val="o"/>
-      <w:lvlJc w:val="left"/>
-      <w:pPr>
-        <w:ind w:left="5760" w:hanging="360"/>
-      </w:pPr>
-      <w:rPr>
-        <w:rFonts w:ascii="Courier New" w:hAnsi="Courier New" w:cs="Courier New" w:hint="default"/>
-      </w:rPr>
-    </w:lvl>
-    <w:lvl w:ilvl="8" w:tplc="08090005" w:tentative="1">
-      <w:start w:val="1"/>
-      <w:numFmt w:val="bullet"/>
-      <w:lvlText w:val=""/>
-      <w:lvlJc w:val="left"/>
-      <w:pPr>
-        <w:ind w:left="6480" w:hanging="360"/>
-      </w:pPr>
-      <w:rPr>
-        <w:rFonts w:ascii="Wingdings" w:hAnsi="Wingdings" w:hint="default"/>
-      </w:rPr>
-    </w:lvl>
   </w:abstractNum>
-  <w:abstractNum w:abstractNumId="12" w15:restartNumberingAfterBreak="0">
+  <w:abstractNum w:abstractNumId="13" w15:restartNumberingAfterBreak="0">
     <w:nsid w:val="7C440E2D"/>
     <w:multiLevelType w:val="multilevel"/>
     <w:tmpl w:val="077453B6"/>
@@ -8699,7 +9543,7 @@
       </w:rPr>
     </w:lvl>
   </w:abstractNum>
-  <w:abstractNum w:abstractNumId="13" w15:restartNumberingAfterBreak="0">
+  <w:abstractNum w:abstractNumId="14" w15:restartNumberingAfterBreak="0">
     <w:nsid w:val="7D592090"/>
     <w:multiLevelType w:val="hybridMultilevel"/>
     <w:tmpl w:val="EE2A680C"/>
@@ -8816,43 +9660,46 @@
     <w:abstractNumId w:val="1"/>
   </w:num>
   <w:num w:numId="2" w16cid:durableId="375737098">
-    <w:abstractNumId w:val="11"/>
+    <w:abstractNumId w:val="12"/>
   </w:num>
   <w:num w:numId="3" w16cid:durableId="1564438774">
-    <w:abstractNumId w:val="2"/>
+    <w:abstractNumId w:val="3"/>
   </w:num>
   <w:num w:numId="4" w16cid:durableId="645158986">
-    <w:abstractNumId w:val="9"/>
+    <w:abstractNumId w:val="10"/>
   </w:num>
   <w:num w:numId="5" w16cid:durableId="1112478449">
-    <w:abstractNumId w:val="7"/>
+    <w:abstractNumId w:val="8"/>
   </w:num>
   <w:num w:numId="6" w16cid:durableId="1367681353">
-    <w:abstractNumId w:val="12"/>
+    <w:abstractNumId w:val="13"/>
   </w:num>
   <w:num w:numId="7" w16cid:durableId="624894024">
     <w:abstractNumId w:val="0"/>
   </w:num>
   <w:num w:numId="8" w16cid:durableId="1675263311">
-    <w:abstractNumId w:val="10"/>
+    <w:abstractNumId w:val="11"/>
   </w:num>
   <w:num w:numId="9" w16cid:durableId="64765147">
-    <w:abstractNumId w:val="8"/>
+    <w:abstractNumId w:val="9"/>
   </w:num>
   <w:num w:numId="10" w16cid:durableId="41755761">
-    <w:abstractNumId w:val="3"/>
+    <w:abstractNumId w:val="4"/>
   </w:num>
   <w:num w:numId="11" w16cid:durableId="1412846859">
+    <w:abstractNumId w:val="7"/>
+  </w:num>
+  <w:num w:numId="12" w16cid:durableId="1053771558">
+    <w:abstractNumId w:val="5"/>
+  </w:num>
+  <w:num w:numId="13" w16cid:durableId="1387921412">
     <w:abstractNumId w:val="6"/>
   </w:num>
-  <w:num w:numId="12" w16cid:durableId="1053771558">
-    <w:abstractNumId w:val="4"/>
+  <w:num w:numId="14" w16cid:durableId="1179661771">
+    <w:abstractNumId w:val="14"/>
   </w:num>
-  <w:num w:numId="13" w16cid:durableId="1387921412">
-    <w:abstractNumId w:val="5"/>
-  </w:num>
-  <w:num w:numId="14" w16cid:durableId="1179661771">
-    <w:abstractNumId w:val="13"/>
+  <w:num w:numId="15" w16cid:durableId="797921329">
+    <w:abstractNumId w:val="2"/>
   </w:num>
 </w:numbering>
 </file>

</xml_diff>